<commit_message>
Update Most Important Questions.docx
</commit_message>
<xml_diff>
--- a/Most Important Questions.docx
+++ b/Most Important Questions.docx
@@ -525,7 +525,15 @@
         <w:rPr>
           <w:lang w:val="en-US"/>
         </w:rPr>
-        <w:t>hashcode</w:t>
+        <w:t>hashco</w:t>
+      </w:r>
+      <w:bookmarkStart w:id="0" w:name="_GoBack"/>
+      <w:bookmarkEnd w:id="0"/>
+      <w:r>
+        <w:rPr>
+          <w:lang w:val="en-US"/>
+        </w:rPr>
+        <w:t>de</w:t>
       </w:r>
       <w:proofErr w:type="spellEnd"/>
       <w:r>
@@ -793,13 +801,27 @@
         </w:rPr>
         <w:t xml:space="preserve">What is </w:t>
       </w:r>
+      <w:r>
+        <w:rPr>
+          <w:b/>
+          <w:lang w:val="en-US"/>
+        </w:rPr>
+        <w:t>enhancement</w:t>
+      </w:r>
+      <w:r>
+        <w:rPr>
+          <w:b/>
+          <w:lang w:val="en-US"/>
+        </w:rPr>
+        <w:t xml:space="preserve"> of </w:t>
+      </w:r>
       <w:proofErr w:type="spellStart"/>
       <w:r>
         <w:rPr>
           <w:b/>
           <w:lang w:val="en-US"/>
         </w:rPr>
-        <w:t>enhancemet</w:t>
+        <w:t>HashMap</w:t>
       </w:r>
       <w:proofErr w:type="spellEnd"/>
       <w:r>
@@ -807,206 +829,182 @@
           <w:b/>
           <w:lang w:val="en-US"/>
         </w:rPr>
-        <w:t xml:space="preserve"> of </w:t>
+        <w:t xml:space="preserve"> in Java 8?</w:t>
+      </w:r>
+    </w:p>
+    <w:p>
+      <w:pPr>
+        <w:spacing w:after="0"/>
+        <w:rPr>
+          <w:lang w:val="en-US"/>
+        </w:rPr>
+      </w:pPr>
+      <w:r>
+        <w:rPr>
+          <w:lang w:val="en-US"/>
+        </w:rPr>
+        <w:t xml:space="preserve">This </w:t>
       </w:r>
       <w:proofErr w:type="spellStart"/>
       <w:r>
         <w:rPr>
+          <w:lang w:val="en-US"/>
+        </w:rPr>
+        <w:t>HashMap</w:t>
+      </w:r>
+      <w:proofErr w:type="spellEnd"/>
+      <w:r>
+        <w:rPr>
+          <w:lang w:val="en-US"/>
+        </w:rPr>
+        <w:t xml:space="preserve"> is use bucket as a </w:t>
+      </w:r>
+      <w:proofErr w:type="spellStart"/>
+      <w:r>
+        <w:rPr>
+          <w:lang w:val="en-US"/>
+        </w:rPr>
+        <w:t>LinkedList</w:t>
+      </w:r>
+      <w:proofErr w:type="spellEnd"/>
+      <w:r>
+        <w:rPr>
+          <w:lang w:val="en-US"/>
+        </w:rPr>
+        <w:t xml:space="preserve"> but in certain threshold it will convert as balance tree mechanism.</w:t>
+      </w:r>
+    </w:p>
+    <w:p>
+      <w:pPr>
+        <w:spacing w:after="0"/>
+        <w:rPr>
+          <w:lang w:val="en-US"/>
+        </w:rPr>
+      </w:pPr>
+      <w:r>
+        <w:rPr>
+          <w:lang w:val="en-US"/>
+        </w:rPr>
+        <w:t xml:space="preserve">In Java 8 they use Balance tree mechanism instead of </w:t>
+      </w:r>
+      <w:proofErr w:type="spellStart"/>
+      <w:r>
+        <w:rPr>
+          <w:lang w:val="en-US"/>
+        </w:rPr>
+        <w:t>LinkedList</w:t>
+      </w:r>
+      <w:proofErr w:type="spellEnd"/>
+      <w:r>
+        <w:rPr>
+          <w:lang w:val="en-US"/>
+        </w:rPr>
+        <w:t xml:space="preserve"> in certain threshold.</w:t>
+      </w:r>
+    </w:p>
+    <w:p>
+      <w:pPr>
+        <w:spacing w:after="0"/>
+        <w:rPr>
+          <w:lang w:val="en-US"/>
+        </w:rPr>
+      </w:pPr>
+    </w:p>
+    <w:p>
+      <w:pPr>
+        <w:spacing w:after="0"/>
+        <w:rPr>
           <w:b/>
           <w:lang w:val="en-US"/>
         </w:rPr>
-        <w:t>HashMap</w:t>
+      </w:pPr>
+      <w:r>
+        <w:rPr>
+          <w:b/>
+          <w:lang w:val="en-US"/>
+        </w:rPr>
+        <w:t>What is Fail-Fast and Fail-Safe?</w:t>
+      </w:r>
+    </w:p>
+    <w:p>
+      <w:pPr>
+        <w:spacing w:after="0"/>
+        <w:rPr>
+          <w:lang w:val="en-US"/>
+        </w:rPr>
+      </w:pPr>
+      <w:r>
+        <w:rPr>
+          <w:b/>
+          <w:lang w:val="en-US"/>
+        </w:rPr>
+        <w:t>Fail-fast</w:t>
+      </w:r>
+      <w:r>
+        <w:rPr>
+          <w:lang w:val="en-US"/>
+        </w:rPr>
+        <w:t xml:space="preserve"> is like throw </w:t>
+      </w:r>
+      <w:proofErr w:type="spellStart"/>
+      <w:r>
+        <w:rPr>
+          <w:lang w:val="en-US"/>
+        </w:rPr>
+        <w:t>ConcurrentModificationException</w:t>
       </w:r>
       <w:proofErr w:type="spellEnd"/>
       <w:r>
         <w:rPr>
+          <w:lang w:val="en-US"/>
+        </w:rPr>
+        <w:t xml:space="preserve"> while the two threads are try to modifying simultaneously then it will throw the exception.</w:t>
+      </w:r>
+    </w:p>
+    <w:p>
+      <w:pPr>
+        <w:spacing w:after="0"/>
+        <w:rPr>
+          <w:lang w:val="en-US"/>
+        </w:rPr>
+      </w:pPr>
+    </w:p>
+    <w:p>
+      <w:pPr>
+        <w:spacing w:after="0"/>
+        <w:rPr>
+          <w:lang w:val="en-US"/>
+        </w:rPr>
+      </w:pPr>
+      <w:r>
+        <w:rPr>
           <w:b/>
           <w:lang w:val="en-US"/>
         </w:rPr>
-        <w:t xml:space="preserve"> in Java 8?</w:t>
-      </w:r>
-    </w:p>
-    <w:p>
-      <w:pPr>
-        <w:spacing w:after="0"/>
-        <w:rPr>
-          <w:lang w:val="en-US"/>
-        </w:rPr>
-      </w:pPr>
-      <w:r>
-        <w:rPr>
-          <w:lang w:val="en-US"/>
-        </w:rPr>
-        <w:t xml:space="preserve">This </w:t>
-      </w:r>
-      <w:proofErr w:type="spellStart"/>
-      <w:r>
-        <w:rPr>
-          <w:lang w:val="en-US"/>
-        </w:rPr>
-        <w:t>HashMap</w:t>
-      </w:r>
-      <w:proofErr w:type="spellEnd"/>
-      <w:r>
-        <w:rPr>
-          <w:lang w:val="en-US"/>
-        </w:rPr>
-        <w:t xml:space="preserve"> is use bucket as a </w:t>
-      </w:r>
-      <w:proofErr w:type="spellStart"/>
-      <w:r>
-        <w:rPr>
-          <w:lang w:val="en-US"/>
-        </w:rPr>
-        <w:t>LinkedList</w:t>
-      </w:r>
-      <w:proofErr w:type="spellEnd"/>
-      <w:r>
-        <w:rPr>
-          <w:lang w:val="en-US"/>
-        </w:rPr>
-        <w:t xml:space="preserve"> but in certain threshold it will convert as balance tree mechanism.</w:t>
-      </w:r>
-    </w:p>
-    <w:p>
-      <w:pPr>
-        <w:spacing w:after="0"/>
-        <w:rPr>
-          <w:lang w:val="en-US"/>
-        </w:rPr>
-      </w:pPr>
-      <w:r>
-        <w:rPr>
-          <w:lang w:val="en-US"/>
-        </w:rPr>
-        <w:t xml:space="preserve">In Java 8 they use Balance tree mechanism instead of </w:t>
-      </w:r>
-      <w:proofErr w:type="spellStart"/>
-      <w:r>
-        <w:rPr>
-          <w:lang w:val="en-US"/>
-        </w:rPr>
-        <w:t>LinkedList</w:t>
-      </w:r>
-      <w:proofErr w:type="spellEnd"/>
-      <w:r>
-        <w:rPr>
-          <w:lang w:val="en-US"/>
-        </w:rPr>
-        <w:t xml:space="preserve"> in certain threshold.</w:t>
-      </w:r>
-    </w:p>
-    <w:p>
-      <w:pPr>
-        <w:spacing w:after="0"/>
-        <w:rPr>
-          <w:lang w:val="en-US"/>
-        </w:rPr>
-      </w:pPr>
-    </w:p>
-    <w:p>
-      <w:pPr>
-        <w:spacing w:after="0"/>
-        <w:rPr>
-          <w:b/>
-          <w:lang w:val="en-US"/>
-        </w:rPr>
-      </w:pPr>
-      <w:r>
-        <w:rPr>
-          <w:b/>
-          <w:lang w:val="en-US"/>
-        </w:rPr>
-        <w:t>What is Fail-Fast and Fail-Safe?</w:t>
-      </w:r>
-    </w:p>
-    <w:p>
-      <w:pPr>
-        <w:spacing w:after="0"/>
-        <w:rPr>
-          <w:lang w:val="en-US"/>
-        </w:rPr>
-      </w:pPr>
-      <w:r>
-        <w:rPr>
-          <w:b/>
-          <w:lang w:val="en-US"/>
-        </w:rPr>
-        <w:t>Fail-fast</w:t>
-      </w:r>
-      <w:r>
-        <w:rPr>
-          <w:lang w:val="en-US"/>
-        </w:rPr>
-        <w:t xml:space="preserve"> is like throw </w:t>
-      </w:r>
-      <w:proofErr w:type="spellStart"/>
-      <w:r>
-        <w:rPr>
-          <w:lang w:val="en-US"/>
-        </w:rPr>
-        <w:t>ConcurrentModificationException</w:t>
-      </w:r>
-      <w:proofErr w:type="spellEnd"/>
-      <w:r>
-        <w:rPr>
-          <w:lang w:val="en-US"/>
-        </w:rPr>
-        <w:t xml:space="preserve"> while the two threads are try to modifying simultaneously then it will throw the exception.</w:t>
-      </w:r>
-    </w:p>
-    <w:p>
-      <w:pPr>
-        <w:spacing w:after="0"/>
-        <w:rPr>
-          <w:lang w:val="en-US"/>
-        </w:rPr>
-      </w:pPr>
-    </w:p>
-    <w:p>
-      <w:pPr>
-        <w:spacing w:after="0"/>
-        <w:rPr>
-          <w:lang w:val="en-US"/>
-        </w:rPr>
-      </w:pPr>
-      <w:r>
-        <w:rPr>
-          <w:b/>
-          <w:lang w:val="en-US"/>
-        </w:rPr>
         <w:t>Fail-safe</w:t>
       </w:r>
       <w:r>
         <w:rPr>
           <w:lang w:val="en-US"/>
         </w:rPr>
-        <w:t xml:space="preserve"> is like working on clone of its collection and it can’t</w:t>
-      </w:r>
-      <w:r>
-        <w:rPr>
-          <w:lang w:val="en-US"/>
-        </w:rPr>
-        <w:t xml:space="preserve"> throw any exception.</w:t>
-      </w:r>
-    </w:p>
-    <w:p>
-      <w:pPr>
-        <w:spacing w:after="0"/>
-        <w:rPr>
-          <w:lang w:val="en-US"/>
-        </w:rPr>
-      </w:pPr>
-    </w:p>
-    <w:p>
-      <w:pPr>
-        <w:spacing w:after="0"/>
-        <w:rPr>
-          <w:lang w:val="en-US"/>
-        </w:rPr>
-      </w:pPr>
-      <w:bookmarkStart w:id="0" w:name="_GoBack"/>
-      <w:bookmarkEnd w:id="0"/>
+        <w:t xml:space="preserve"> is like working on clone of its collection and it can’t throw any exception.</w:t>
+      </w:r>
+    </w:p>
+    <w:p>
+      <w:pPr>
+        <w:spacing w:after="0"/>
+        <w:rPr>
+          <w:lang w:val="en-US"/>
+        </w:rPr>
+      </w:pPr>
+    </w:p>
+    <w:p>
+      <w:pPr>
+        <w:spacing w:after="0"/>
+        <w:rPr>
+          <w:lang w:val="en-US"/>
+        </w:rPr>
+      </w:pPr>
     </w:p>
     <w:p>
       <w:pPr>

</xml_diff>